<commit_message>
Se completo la logica de crear tokens, y se mejoro el codiog de la action, use_engine solo del core
</commit_message>
<xml_diff>
--- a/doc/Tesis.docx
+++ b/doc/Tesis.docx
@@ -5241,19 +5241,7 @@
           <w:rPr>
             <w:rStyle w:val="Hipervnculo"/>
           </w:rPr>
-          <w:t>Capítulo 3: Validación del Sistema de recomendación basado en De</w:t>
-        </w:r>
-        <w:r>
-          <w:rPr>
-            <w:rStyle w:val="Hipervnculo"/>
-          </w:rPr>
-          <w:t>e</w:t>
-        </w:r>
-        <w:r>
-          <w:rPr>
-            <w:rStyle w:val="Hipervnculo"/>
-          </w:rPr>
-          <w:t>p Learning para las plataformas del proyecto Z17.</w:t>
+          <w:t>Capítulo 3: Validación del Sistema de recomendación basado en Deep Learning para las plataformas del proyecto Z17.</w:t>
         </w:r>
         <w:r>
           <w:tab/>
@@ -25682,8 +25670,8 @@
           <w:szCs w:val="24"/>
         </w:rPr>
       </w:pPr>
-      <w:bookmarkStart w:id="49" w:name="_Toc176834858"/>
-      <w:bookmarkStart w:id="50" w:name="_Toc182279400"/>
+      <w:bookmarkStart w:id="49" w:name="_Toc182279400"/>
+      <w:bookmarkStart w:id="50" w:name="_Toc176834858"/>
       <w:r>
         <w:rPr>
           <w:rFonts w:cs="Arial"/>
@@ -25700,7 +25688,7 @@
         </w:rPr>
         <w:t>Análisis y diseño del sistema para las recomendaciones en las plataformas del proyecto z17.</w:t>
       </w:r>
-      <w:bookmarkEnd w:id="50"/>
+      <w:bookmarkEnd w:id="49"/>
     </w:p>
     <w:p>
       <w:pPr>
@@ -30320,10 +30308,30 @@
         <w:t>está</w:t>
       </w:r>
       <w:r>
-        <w:t xml:space="preserve"> el rol de administrador, el cual será el encargado de administrar el sistema de recomendación en su totalidad, puede entrenarlo, actualizarlo, gestionar sus configuraciones y gestionar los motores.</w:t>
-      </w:r>
-      <w:r>
-        <w:t xml:space="preserve"> Estas son las funcionalidades que tendrá el sistema a desarrollar.</w:t>
+        <w:t xml:space="preserve"> el rol de administrador, el cual será el encargado de administrar el sistema de recomendación en su totalidad, puede entrenarlo, actualizarlo,</w:t>
+      </w:r>
+      <w:r>
+        <w:t xml:space="preserve"> gestionar sus configuraciones,</w:t>
+      </w:r>
+      <w:r>
+        <w:t xml:space="preserve"> gestionar los motores</w:t>
+      </w:r>
+      <w:r>
+        <w:t>, autenticarse y registrar</w:t>
+      </w:r>
+      <w:r>
+        <w:t>se</w:t>
+      </w:r>
+      <w:r>
+        <w:t>.</w:t>
+      </w:r>
+      <w:r>
+        <w:t xml:space="preserve"> Estas son las funcionalidades que te</w:t>
+      </w:r>
+      <w:bookmarkStart w:id="63" w:name="_GoBack"/>
+      <w:bookmarkEnd w:id="63"/>
+      <w:r>
+        <w:t>ndrá el sistema a desarrollar.</w:t>
       </w:r>
     </w:p>
     <w:p/>
@@ -30331,11 +30339,11 @@
       <w:pPr>
         <w:pStyle w:val="Ttulo2"/>
       </w:pPr>
-      <w:bookmarkStart w:id="63" w:name="_Toc182279406"/>
+      <w:bookmarkStart w:id="64" w:name="_Toc182279406"/>
       <w:r>
         <w:t>2.4 Diagrama de clases de diseño.</w:t>
       </w:r>
-      <w:bookmarkEnd w:id="63"/>
+      <w:bookmarkEnd w:id="64"/>
     </w:p>
     <w:p>
       <w:pPr>
@@ -30425,7 +30433,7 @@
           <w:szCs w:val="22"/>
         </w:rPr>
       </w:pPr>
-      <w:bookmarkStart w:id="64" w:name="_Toc180027614"/>
+      <w:bookmarkStart w:id="65" w:name="_Toc180027614"/>
       <w:r>
         <w:rPr>
           <w:rFonts w:cs="Arial"/>
@@ -30499,7 +30507,7 @@
         </w:rPr>
         <w:t>.</w:t>
       </w:r>
-      <w:bookmarkEnd w:id="64"/>
+      <w:bookmarkEnd w:id="65"/>
     </w:p>
     <w:p>
       <w:pPr>
@@ -30526,11 +30534,11 @@
       <w:pPr>
         <w:pStyle w:val="Ttulo2"/>
       </w:pPr>
-      <w:bookmarkStart w:id="65" w:name="_Toc182279407"/>
+      <w:bookmarkStart w:id="66" w:name="_Toc182279407"/>
       <w:r>
         <w:t>2.5 Diagrama de secuencia.</w:t>
       </w:r>
-      <w:bookmarkEnd w:id="65"/>
+      <w:bookmarkEnd w:id="66"/>
     </w:p>
     <w:p>
       <w:pPr>
@@ -30621,7 +30629,7 @@
           <w:szCs w:val="22"/>
         </w:rPr>
       </w:pPr>
-      <w:bookmarkStart w:id="66" w:name="_Toc180027615"/>
+      <w:bookmarkStart w:id="67" w:name="_Toc180027615"/>
       <w:r>
         <w:rPr>
           <w:rFonts w:cs="Arial"/>
@@ -30679,7 +30687,7 @@
         </w:rPr>
         <w:t xml:space="preserve"> Diagrama de secuencia.</w:t>
       </w:r>
-      <w:bookmarkEnd w:id="66"/>
+      <w:bookmarkEnd w:id="67"/>
     </w:p>
     <w:p>
       <w:pPr>
@@ -30785,7 +30793,7 @@
       <w:pPr>
         <w:pStyle w:val="Ttulo2"/>
       </w:pPr>
-      <w:bookmarkStart w:id="67" w:name="_Toc182279408"/>
+      <w:bookmarkStart w:id="68" w:name="_Toc182279408"/>
       <w:r>
         <w:t>2</w:t>
       </w:r>
@@ -30795,7 +30803,7 @@
       <w:r>
         <w:t xml:space="preserve"> Modelo de datos</w:t>
       </w:r>
-      <w:bookmarkEnd w:id="67"/>
+      <w:bookmarkEnd w:id="68"/>
     </w:p>
     <w:p>
       <w:pPr>
@@ -30887,7 +30895,7 @@
           <w:szCs w:val="22"/>
         </w:rPr>
       </w:pPr>
-      <w:bookmarkStart w:id="68" w:name="_Toc180027616"/>
+      <w:bookmarkStart w:id="69" w:name="_Toc180027616"/>
       <w:r>
         <w:rPr>
           <w:rFonts w:cs="Arial"/>
@@ -30945,20 +30953,20 @@
         </w:rPr>
         <w:t xml:space="preserve"> Modelo de datos.</w:t>
       </w:r>
-      <w:bookmarkEnd w:id="68"/>
+      <w:bookmarkEnd w:id="69"/>
     </w:p>
     <w:p>
       <w:pPr>
         <w:pStyle w:val="Ttulo2"/>
       </w:pPr>
-      <w:bookmarkStart w:id="69" w:name="_Toc182279409"/>
+      <w:bookmarkStart w:id="70" w:name="_Toc182279409"/>
       <w:r>
         <w:t>2.7</w:t>
       </w:r>
       <w:r>
         <w:t xml:space="preserve"> Requisitos de la propuesta de solución</w:t>
       </w:r>
-      <w:bookmarkEnd w:id="69"/>
+      <w:bookmarkEnd w:id="70"/>
     </w:p>
     <w:p>
       <w:pPr>
@@ -31037,7 +31045,7 @@
       <w:pPr>
         <w:pStyle w:val="Ttulo3"/>
       </w:pPr>
-      <w:bookmarkStart w:id="70" w:name="_Toc182279410"/>
+      <w:bookmarkStart w:id="71" w:name="_Toc182279410"/>
       <w:r>
         <w:t>2.7</w:t>
       </w:r>
@@ -31047,7 +31055,7 @@
       <w:r>
         <w:t>Requisitos Funcionales</w:t>
       </w:r>
-      <w:bookmarkEnd w:id="70"/>
+      <w:bookmarkEnd w:id="71"/>
     </w:p>
     <w:p>
       <w:pPr>
@@ -31127,7 +31135,7 @@
           <w:szCs w:val="22"/>
         </w:rPr>
       </w:pPr>
-      <w:bookmarkStart w:id="71" w:name="_Toc180027591"/>
+      <w:bookmarkStart w:id="72" w:name="_Toc180027591"/>
       <w:r>
         <w:rPr>
           <w:rFonts w:cs="Arial"/>
@@ -31185,7 +31193,7 @@
         </w:rPr>
         <w:t xml:space="preserve"> Descripción Requisitos Funcionales</w:t>
       </w:r>
-      <w:bookmarkEnd w:id="71"/>
+      <w:bookmarkEnd w:id="72"/>
     </w:p>
     <w:tbl>
       <w:tblPr>
@@ -32341,7 +32349,7 @@
       <w:pPr>
         <w:pStyle w:val="Ttulo3"/>
       </w:pPr>
-      <w:bookmarkStart w:id="72" w:name="_Toc182279411"/>
+      <w:bookmarkStart w:id="73" w:name="_Toc182279411"/>
       <w:r>
         <w:t>2.7</w:t>
       </w:r>
@@ -32351,7 +32359,7 @@
       <w:r>
         <w:t>Requisitos no funcionales</w:t>
       </w:r>
-      <w:bookmarkEnd w:id="72"/>
+      <w:bookmarkEnd w:id="73"/>
     </w:p>
     <w:p>
       <w:pPr>
@@ -32428,7 +32436,7 @@
           <w:szCs w:val="22"/>
         </w:rPr>
       </w:pPr>
-      <w:bookmarkStart w:id="73" w:name="_Toc180027592"/>
+      <w:bookmarkStart w:id="74" w:name="_Toc180027592"/>
       <w:r>
         <w:rPr>
           <w:rFonts w:cs="Arial"/>
@@ -32486,7 +32494,7 @@
         </w:rPr>
         <w:t xml:space="preserve"> Descripción de los Requisitos no Funcionales</w:t>
       </w:r>
-      <w:bookmarkEnd w:id="73"/>
+      <w:bookmarkEnd w:id="74"/>
     </w:p>
     <w:tbl>
       <w:tblPr>
@@ -33666,7 +33674,7 @@
       <w:pPr>
         <w:pStyle w:val="Ttulo2"/>
       </w:pPr>
-      <w:bookmarkStart w:id="74" w:name="_Toc182279412"/>
+      <w:bookmarkStart w:id="75" w:name="_Toc182279412"/>
       <w:r>
         <w:t>2.8</w:t>
       </w:r>
@@ -33676,7 +33684,7 @@
       <w:r>
         <w:t>Arquitectura de software</w:t>
       </w:r>
-      <w:bookmarkEnd w:id="74"/>
+      <w:bookmarkEnd w:id="75"/>
     </w:p>
     <w:p>
       <w:pPr>
@@ -34089,7 +34097,7 @@
           <w:szCs w:val="24"/>
         </w:rPr>
       </w:pPr>
-      <w:bookmarkStart w:id="75" w:name="_Toc182279413"/>
+      <w:bookmarkStart w:id="76" w:name="_Toc182279413"/>
       <w:r>
         <w:rPr>
           <w:szCs w:val="24"/>
@@ -34103,7 +34111,7 @@
         </w:rPr>
         <w:t xml:space="preserve"> Patrones de Diseño</w:t>
       </w:r>
-      <w:bookmarkEnd w:id="75"/>
+      <w:bookmarkEnd w:id="76"/>
     </w:p>
     <w:p>
       <w:pPr>
@@ -34257,7 +34265,7 @@
           <w:rFonts w:cs="Arial"/>
         </w:rPr>
       </w:pPr>
-      <w:bookmarkStart w:id="76" w:name="_Toc182279414"/>
+      <w:bookmarkStart w:id="77" w:name="_Toc182279414"/>
       <w:r>
         <w:rPr>
           <w:rFonts w:cs="Arial"/>
@@ -34270,7 +34278,7 @@
         </w:rPr>
         <w:t>.1 Patrones GRASP</w:t>
       </w:r>
-      <w:bookmarkEnd w:id="76"/>
+      <w:bookmarkEnd w:id="77"/>
     </w:p>
     <w:p>
       <w:pPr>
@@ -34435,14 +34443,14 @@
           <w:b w:val="0"/>
         </w:rPr>
       </w:pPr>
-      <w:bookmarkStart w:id="77" w:name="_Toc182279415"/>
+      <w:bookmarkStart w:id="78" w:name="_Toc182279415"/>
       <w:r>
         <w:rPr>
           <w:rFonts w:cs="Arial"/>
         </w:rPr>
         <w:t>Experto</w:t>
       </w:r>
-      <w:bookmarkEnd w:id="77"/>
+      <w:bookmarkEnd w:id="78"/>
     </w:p>
     <w:p>
       <w:pPr>
@@ -34626,7 +34634,7 @@
           <w:szCs w:val="22"/>
         </w:rPr>
       </w:pPr>
-      <w:bookmarkStart w:id="78" w:name="_Toc180027617"/>
+      <w:bookmarkStart w:id="79" w:name="_Toc180027617"/>
       <w:r>
         <w:rPr>
           <w:rFonts w:cs="Arial"/>
@@ -34700,7 +34708,7 @@
         </w:rPr>
         <w:t>.</w:t>
       </w:r>
-      <w:bookmarkEnd w:id="78"/>
+      <w:bookmarkEnd w:id="79"/>
     </w:p>
     <w:p>
       <w:pPr>
@@ -34711,14 +34719,14 @@
           <w:rFonts w:cs="Arial"/>
         </w:rPr>
       </w:pPr>
-      <w:bookmarkStart w:id="79" w:name="_Toc182279416"/>
+      <w:bookmarkStart w:id="80" w:name="_Toc182279416"/>
       <w:r>
         <w:rPr>
           <w:rFonts w:cs="Arial"/>
         </w:rPr>
         <w:t>Creador</w:t>
       </w:r>
-      <w:bookmarkEnd w:id="79"/>
+      <w:bookmarkEnd w:id="80"/>
     </w:p>
     <w:p>
       <w:pPr>
@@ -34924,7 +34932,7 @@
           <w:szCs w:val="22"/>
         </w:rPr>
       </w:pPr>
-      <w:bookmarkStart w:id="80" w:name="_Toc180027618"/>
+      <w:bookmarkStart w:id="81" w:name="_Toc180027618"/>
       <w:r>
         <w:rPr>
           <w:rFonts w:cs="Arial"/>
@@ -34998,7 +35006,7 @@
         </w:rPr>
         <w:t xml:space="preserve"> Entrenar encargada de crear instancias de </w:t>
       </w:r>
-      <w:bookmarkEnd w:id="80"/>
+      <w:bookmarkEnd w:id="81"/>
       <w:r>
         <w:rPr>
           <w:rFonts w:cs="Arial"/>
@@ -35017,14 +35025,14 @@
           <w:rFonts w:cs="Arial"/>
         </w:rPr>
       </w:pPr>
-      <w:bookmarkStart w:id="81" w:name="_Toc182279417"/>
+      <w:bookmarkStart w:id="82" w:name="_Toc182279417"/>
       <w:r>
         <w:rPr>
           <w:rFonts w:cs="Arial"/>
         </w:rPr>
         <w:t>Controlador</w:t>
       </w:r>
-      <w:bookmarkEnd w:id="81"/>
+      <w:bookmarkEnd w:id="82"/>
     </w:p>
     <w:p>
       <w:pPr>
@@ -35190,15 +35198,15 @@
         <w:spacing w:line="360" w:lineRule="auto"/>
         <w:jc w:val="both"/>
       </w:pPr>
-      <w:bookmarkStart w:id="82" w:name="_Toc182279418"/>
-      <w:bookmarkEnd w:id="49"/>
+      <w:bookmarkStart w:id="83" w:name="_Toc182279418"/>
+      <w:bookmarkEnd w:id="50"/>
       <w:r>
         <w:t>2.9</w:t>
       </w:r>
       <w:r>
         <w:t>.2 Patrones GOF</w:t>
       </w:r>
-      <w:bookmarkEnd w:id="82"/>
+      <w:bookmarkEnd w:id="83"/>
     </w:p>
     <w:p>
       <w:pPr>
@@ -35208,14 +35216,14 @@
           <w:shd w:val="clear" w:color="auto" w:fill="FFFFFF"/>
         </w:rPr>
       </w:pPr>
-      <w:bookmarkStart w:id="83" w:name="_Toc182279419"/>
+      <w:bookmarkStart w:id="84" w:name="_Toc182279419"/>
       <w:r>
         <w:rPr>
           <w:shd w:val="clear" w:color="auto" w:fill="FFFFFF"/>
         </w:rPr>
         <w:t>Singleton</w:t>
       </w:r>
-      <w:bookmarkEnd w:id="83"/>
+      <w:bookmarkEnd w:id="84"/>
     </w:p>
     <w:p>
       <w:pPr>
@@ -35416,7 +35424,7 @@
           <w:szCs w:val="22"/>
         </w:rPr>
       </w:pPr>
-      <w:bookmarkStart w:id="84" w:name="_Toc180027621"/>
+      <w:bookmarkStart w:id="85" w:name="_Toc180027621"/>
       <w:r>
         <w:rPr>
           <w:rFonts w:cs="Arial"/>
@@ -35482,7 +35490,7 @@
         </w:rPr>
         <w:t>.</w:t>
       </w:r>
-      <w:bookmarkEnd w:id="84"/>
+      <w:bookmarkEnd w:id="85"/>
     </w:p>
     <w:p>
       <w:pPr>
@@ -35490,12 +35498,12 @@
         <w:spacing w:line="360" w:lineRule="auto"/>
         <w:jc w:val="both"/>
       </w:pPr>
-      <w:bookmarkStart w:id="85" w:name="_Toc182279420"/>
+      <w:bookmarkStart w:id="86" w:name="_Toc182279420"/>
       <w:r>
         <w:lastRenderedPageBreak/>
         <w:t>Template Method</w:t>
       </w:r>
-      <w:bookmarkEnd w:id="85"/>
+      <w:bookmarkEnd w:id="86"/>
     </w:p>
     <w:p>
       <w:pPr>
@@ -35643,7 +35651,7 @@
           <w:szCs w:val="22"/>
         </w:rPr>
       </w:pPr>
-      <w:bookmarkStart w:id="86" w:name="_Toc180027622"/>
+      <w:bookmarkStart w:id="87" w:name="_Toc180027622"/>
       <w:r>
         <w:rPr>
           <w:rFonts w:cs="Arial"/>
@@ -35725,27 +35733,25 @@
         </w:rPr>
         <w:t>.</w:t>
       </w:r>
-      <w:bookmarkEnd w:id="86"/>
+      <w:bookmarkEnd w:id="87"/>
     </w:p>
     <w:p>
       <w:pPr>
         <w:pStyle w:val="Ttulo2"/>
       </w:pPr>
-      <w:bookmarkStart w:id="87" w:name="_Toc182279421"/>
+      <w:bookmarkStart w:id="88" w:name="_Toc182279421"/>
     </w:p>
     <w:p>
       <w:pPr>
         <w:pStyle w:val="Ttulo2"/>
       </w:pPr>
-      <w:bookmarkStart w:id="88" w:name="_GoBack"/>
+      <w:r>
+        <w:t>2.10</w:t>
+      </w:r>
+      <w:r>
+        <w:t xml:space="preserve"> Conclusiones del capítulo</w:t>
+      </w:r>
       <w:bookmarkEnd w:id="88"/>
-      <w:r>
-        <w:t>2.10</w:t>
-      </w:r>
-      <w:r>
-        <w:t xml:space="preserve"> Conclusiones del capítulo</w:t>
-      </w:r>
-      <w:bookmarkEnd w:id="87"/>
     </w:p>
     <w:p>
       <w:pPr>
@@ -36015,7 +36021,7 @@
           <w:rFonts w:ascii="Arial" w:hAnsi="Arial" w:cs="Arial"/>
         </w:rPr>
         <w:pict>
-          <v:shape id="_x0000_i1038" type="#_x0000_t75" style="width:425pt;height:223pt">
+          <v:shape id="_x0000_i1037" type="#_x0000_t75" style="width:425pt;height:223pt">
             <v:imagedata r:id="rId88" o:title="Captura de pantalla 2024-11-12 045041"/>
           </v:shape>
         </w:pict>
@@ -36135,19 +36141,7 @@
         <w:rPr>
           <w:rFonts w:ascii="Arial" w:hAnsi="Arial" w:cs="Arial"/>
         </w:rPr>
-        <w:t xml:space="preserve"> La estación de trabajo necesita un navegador web para conectarse al sistema hospedado en el servidor de aplicaciones utilizando el protocolo</w:t>
-      </w:r>
-      <w:r>
-        <w:rPr>
-          <w:rFonts w:ascii="Arial" w:hAnsi="Arial" w:cs="Arial"/>
-        </w:rPr>
-        <w:t xml:space="preserve"> de comunicación HTTP/HTTPS (800</w:t>
-      </w:r>
-      <w:r>
-        <w:rPr>
-          <w:rFonts w:ascii="Arial" w:hAnsi="Arial" w:cs="Arial"/>
-        </w:rPr>
-        <w:t>0/443).</w:t>
+        <w:t xml:space="preserve"> La estación de trabajo necesita un navegador web para conectarse al sistema hospedado en el servidor de aplicaciones utilizando el protocolo de comunicación HTTP/HTTPS (8000/443).</w:t>
       </w:r>
     </w:p>
     <w:p>
@@ -36226,32 +36220,48 @@
           <w:rFonts w:ascii="Arial" w:hAnsi="Arial" w:cs="Arial"/>
           <w:b/>
         </w:rPr>
-        <w:t>MongoDB</w:t>
-      </w:r>
+        <w:t>MongoDB):</w:t>
+      </w:r>
+      <w:r>
+        <w:rPr>
+          <w:rFonts w:ascii="Arial" w:hAnsi="Arial" w:cs="Arial"/>
+        </w:rPr>
+        <w:t xml:space="preserve"> Este servidor es el encargado del almacenamiento de los datos del sistema. Se comunica con el servidor de aplicaciones del sistema mediante el protocolo TCP: 27017, posibilitando el acceso mediante el usuario con privilegios para las operaciones determinadas a realizarse en el mismo.</w:t>
+      </w:r>
+    </w:p>
+    <w:p>
+      <w:pPr>
+        <w:pStyle w:val="Textoindependiente"/>
+        <w:spacing w:line="360" w:lineRule="auto"/>
+        <w:ind w:firstLine="0"/>
+        <w:jc w:val="both"/>
+        <w:rPr>
+          <w:rFonts w:ascii="Arial" w:hAnsi="Arial" w:cs="Arial"/>
+        </w:rPr>
+      </w:pPr>
+    </w:p>
+    <w:p>
+      <w:pPr>
+        <w:pStyle w:val="Textoindependiente"/>
+        <w:spacing w:line="360" w:lineRule="auto"/>
+        <w:ind w:firstLine="0"/>
+        <w:jc w:val="both"/>
+        <w:rPr>
+          <w:rFonts w:ascii="Arial" w:hAnsi="Arial" w:cs="Arial"/>
+        </w:rPr>
+      </w:pPr>
       <w:r>
         <w:rPr>
           <w:rFonts w:ascii="Arial" w:hAnsi="Arial" w:cs="Arial"/>
           <w:b/>
         </w:rPr>
-        <w:t>):</w:t>
-      </w:r>
-      <w:r>
-        <w:rPr>
-          <w:rFonts w:ascii="Arial" w:hAnsi="Arial" w:cs="Arial"/>
-        </w:rPr>
-        <w:t xml:space="preserve"> Este servidor es el encargado del almacenamiento de los datos del sistema. Se comunica con el servidor de aplicaciones del sistema mediante el protocolo TCP</w:t>
-      </w:r>
-      <w:r>
-        <w:rPr>
-          <w:rFonts w:ascii="Arial" w:hAnsi="Arial" w:cs="Arial"/>
-        </w:rPr>
-        <w:t>: 27017</w:t>
-      </w:r>
-      <w:r>
-        <w:rPr>
-          <w:rFonts w:ascii="Arial" w:hAnsi="Arial" w:cs="Arial"/>
-        </w:rPr>
-        <w:t>, posibilitando el acceso mediante el usuario con privilegios para las operaciones determinadas a realizarse en el mismo.</w:t>
+        <w:t>Navegador Web:</w:t>
+      </w:r>
+      <w:r>
+        <w:rPr>
+          <w:rFonts w:ascii="Arial" w:hAnsi="Arial" w:cs="Arial"/>
+        </w:rPr>
+        <w:t xml:space="preserve"> Es un programa que permite ver la información que contienen una página web. El navegador interpreta el código; HTML generalmente, en el que está escrita una página web y lo presenta en pantalla permitiendo al usuario interactuar con su contenido y navegar.</w:t>
       </w:r>
     </w:p>
     <w:p>
@@ -36280,41 +36290,6 @@
           <w:rFonts w:ascii="Arial" w:hAnsi="Arial" w:cs="Arial"/>
           <w:b/>
         </w:rPr>
-        <w:t>Navegador Web:</w:t>
-      </w:r>
-      <w:r>
-        <w:rPr>
-          <w:rFonts w:ascii="Arial" w:hAnsi="Arial" w:cs="Arial"/>
-        </w:rPr>
-        <w:t xml:space="preserve"> Es un programa que permite ver la información que contienen una página web. El navegador interpreta el código; HTML generalmente, en el que está escrita una página web y lo presenta en pantalla permitiendo al usuario interactuar con su contenido y navegar.</w:t>
-      </w:r>
-    </w:p>
-    <w:p>
-      <w:pPr>
-        <w:pStyle w:val="Textoindependiente"/>
-        <w:spacing w:line="360" w:lineRule="auto"/>
-        <w:ind w:firstLine="0"/>
-        <w:jc w:val="both"/>
-        <w:rPr>
-          <w:rFonts w:ascii="Arial" w:hAnsi="Arial" w:cs="Arial"/>
-        </w:rPr>
-      </w:pPr>
-    </w:p>
-    <w:p>
-      <w:pPr>
-        <w:pStyle w:val="Textoindependiente"/>
-        <w:spacing w:line="360" w:lineRule="auto"/>
-        <w:ind w:firstLine="0"/>
-        <w:jc w:val="both"/>
-        <w:rPr>
-          <w:rFonts w:ascii="Arial" w:hAnsi="Arial" w:cs="Arial"/>
-        </w:rPr>
-      </w:pPr>
-      <w:r>
-        <w:rPr>
-          <w:rFonts w:ascii="Arial" w:hAnsi="Arial" w:cs="Arial"/>
-          <w:b/>
-        </w:rPr>
         <w:t>Plataformas:</w:t>
       </w:r>
       <w:r>
@@ -36333,13 +36308,7 @@
         <w:rPr>
           <w:rFonts w:ascii="Arial" w:hAnsi="Arial" w:cs="Arial"/>
         </w:rPr>
-        <w:t xml:space="preserve"> </w:t>
-      </w:r>
-      <w:r>
-        <w:rPr>
-          <w:rFonts w:ascii="Arial" w:hAnsi="Arial" w:cs="Arial"/>
-        </w:rPr>
-        <w:t>utilizando el protocolo de comunicación HTTP/HTTPS (8000/443)</w:t>
+        <w:t xml:space="preserve"> utilizando el protocolo de comunicación HTTP/HTTPS (8000/443)</w:t>
       </w:r>
     </w:p>
     <w:p>
@@ -41180,7 +41149,7 @@
         </w:rPr>
         <w:lastRenderedPageBreak/>
         <w:pict>
-          <v:shape id="_x0000_i1037" type="#_x0000_t75" style="width:220pt;height:251pt">
+          <v:shape id="_x0000_i1038" type="#_x0000_t75" style="width:220pt;height:251pt">
             <v:imagedata r:id="rId90" o:title="Captura de pantalla 2024-11-03 053126"/>
           </v:shape>
         </w:pict>
@@ -47665,7 +47634,6 @@
         <w:pStyle w:val="Bibliografa"/>
         <w:rPr>
           <w:rFonts w:cs="Arial"/>
-          <w:lang w:val="en-US"/>
         </w:rPr>
       </w:pPr>
       <w:r>
@@ -47697,32 +47665,36 @@
           <w:rFonts w:cs="Arial"/>
           <w:i/>
           <w:iCs/>
+        </w:rPr>
+        <w:t>Quanam</w:t>
+      </w:r>
+      <w:r>
+        <w:rPr>
+          <w:rFonts w:cs="Arial"/>
+        </w:rPr>
+        <w:t>. https://quanam.com/modelos-de-recomendacion-recomendando-que-recomendar/</w:t>
+      </w:r>
+    </w:p>
+    <w:p>
+      <w:pPr>
+        <w:pStyle w:val="Bibliografa"/>
+        <w:rPr>
+          <w:rFonts w:cs="Arial"/>
           <w:lang w:val="en-US"/>
         </w:rPr>
-        <w:t>Quanam</w:t>
+      </w:pPr>
+      <w:r>
+        <w:rPr>
+          <w:rFonts w:cs="Arial"/>
+        </w:rPr>
+        <w:t xml:space="preserve">Alamdari, P. M., Navimipour, N. J., Hosseinzadeh, M., Safaei, A. A., &amp; Darwesh, A. (2020). </w:t>
       </w:r>
       <w:r>
         <w:rPr>
           <w:rFonts w:cs="Arial"/>
           <w:lang w:val="en-US"/>
         </w:rPr>
-        <w:t>. https://quanam.com/modelos-de-recomendacion-recomendando-que-recomendar/</w:t>
-      </w:r>
-    </w:p>
-    <w:p>
-      <w:pPr>
-        <w:pStyle w:val="Bibliografa"/>
-        <w:rPr>
-          <w:rFonts w:cs="Arial"/>
-          <w:lang w:val="en-US"/>
-        </w:rPr>
-      </w:pPr>
-      <w:r>
-        <w:rPr>
-          <w:rFonts w:cs="Arial"/>
-          <w:lang w:val="en-US"/>
-        </w:rPr>
-        <w:t xml:space="preserve">Alamdari, P. M., Navimipour, N. J., Hosseinzadeh, M., Safaei, A. A., &amp; Darwesh, A. (2020). A Systematic Study on the Recommender Systems in the E-Commerce. </w:t>
+        <w:t xml:space="preserve">A Systematic Study on the Recommender Systems in the E-Commerce. </w:t>
       </w:r>
       <w:r>
         <w:rPr>
@@ -49100,7 +49072,7 @@
         <w:rFonts w:ascii="Arial" w:hAnsi="Arial"/>
         <w:noProof/>
       </w:rPr>
-      <w:t>78</w:t>
+      <w:t>66</w:t>
     </w:r>
     <w:r>
       <w:rPr>
@@ -55911,11 +55883,11 @@
         </c:dLbls>
         <c:gapWidth val="219"/>
         <c:overlap val="-27"/>
-        <c:axId val="588670944"/>
-        <c:axId val="588665504"/>
+        <c:axId val="1881286544"/>
+        <c:axId val="1881286000"/>
       </c:barChart>
       <c:catAx>
-        <c:axId val="588670944"/>
+        <c:axId val="1881286544"/>
         <c:scaling>
           <c:orientation val="minMax"/>
         </c:scaling>
@@ -55958,7 +55930,7 @@
             <a:endParaRPr lang="es-ES"/>
           </a:p>
         </c:txPr>
-        <c:crossAx val="588665504"/>
+        <c:crossAx val="1881286000"/>
         <c:crosses val="autoZero"/>
         <c:auto val="1"/>
         <c:lblAlgn val="ctr"/>
@@ -55966,7 +55938,7 @@
         <c:noMultiLvlLbl val="0"/>
       </c:catAx>
       <c:valAx>
-        <c:axId val="588665504"/>
+        <c:axId val="1881286000"/>
         <c:scaling>
           <c:orientation val="minMax"/>
         </c:scaling>
@@ -56017,7 +55989,7 @@
             <a:endParaRPr lang="es-ES"/>
           </a:p>
         </c:txPr>
-        <c:crossAx val="588670944"/>
+        <c:crossAx val="1881286544"/>
         <c:crosses val="autoZero"/>
         <c:crossBetween val="between"/>
       </c:valAx>
@@ -56904,7 +56876,7 @@
 </file>
 
 <file path=customXml/itemProps1.xml><?xml version="1.0" encoding="utf-8"?>
-<ds:datastoreItem xmlns:ds="http://schemas.openxmlformats.org/officeDocument/2006/customXml" ds:itemID="{2F2C6A6A-CFB9-4416-B8ED-67A5593B2B23}">
+<ds:datastoreItem xmlns:ds="http://schemas.openxmlformats.org/officeDocument/2006/customXml" ds:itemID="{2592D2DF-6F28-469D-8035-2526CF4DAB9B}">
   <ds:schemaRefs>
     <ds:schemaRef ds:uri="http://schemas.openxmlformats.org/officeDocument/2006/bibliography"/>
   </ds:schemaRefs>

</xml_diff>